<commit_message>
Explication sur la fonction error
</commit_message>
<xml_diff>
--- a/Course Explanations/Explicatif Cours.docx
+++ b/Course Explanations/Explicatif Cours.docx
@@ -62,7 +62,10 @@
     </w:p>
     <w:p>
       <w:r>
-        <w:t xml:space="preserve">Explication sur les opérations de matrice : quelles dimensions de matrice seraient adéquates pour le poids, le biais et le </w:t>
+        <w:t>Explication sur les opérations de matrice : quelles dimensions de matrice seraient adéquates pour le poids, le biais et l</w:t>
+      </w:r>
+      <w:r>
+        <w:t xml:space="preserve">e </w:t>
       </w:r>
       <w:proofErr w:type="spellStart"/>
       <w:r>
@@ -315,7 +318,13 @@
       </w:r>
       <w:proofErr w:type="spellEnd"/>
       <w:r>
-        <w:t xml:space="preserve"> = 0 : pout i allant de 1 à n</w:t>
+        <w:t xml:space="preserve"> = 0 : pou</w:t>
+      </w:r>
+      <w:r>
+        <w:t>r</w:t>
+      </w:r>
+      <w:r>
+        <w:t xml:space="preserve"> i allant de 1 à n</w:t>
       </w:r>
     </w:p>
     <w:p>
@@ -403,13 +412,7 @@
       </w:r>
       <w:proofErr w:type="spellEnd"/>
       <w:r>
-        <w:t xml:space="preserve"> = </w:t>
-      </w:r>
-      <w:r>
-        <w:t>1</w:t>
-      </w:r>
-      <w:r>
-        <w:t> : pout i allant de 1 à n</w:t>
+        <w:t xml:space="preserve"> = 1 : pout i allant de 1 à n</w:t>
       </w:r>
     </w:p>
     <w:p>
@@ -437,30 +440,38 @@
       </w:r>
       <w:proofErr w:type="spellEnd"/>
       <w:r>
-        <w:t xml:space="preserve"> </w:t>
-      </w:r>
-      <w:r>
-        <w:t>-</w:t>
-      </w:r>
-      <w:r>
-        <w:t xml:space="preserve"> alpha*xi</w:t>
-      </w:r>
-    </w:p>
-    <w:p>
-      <w:r>
-        <w:t xml:space="preserve">Changer b par b </w:t>
-      </w:r>
-      <w:r>
-        <w:t>–</w:t>
-      </w:r>
-      <w:r>
-        <w:t xml:space="preserve"> alpha</w:t>
+        <w:t xml:space="preserve"> - alpha*xi</w:t>
+      </w:r>
+    </w:p>
+    <w:p>
+      <w:r>
+        <w:t>Changer b par b – alpha</w:t>
       </w:r>
     </w:p>
     <w:p>
       <w:r>
         <w:lastRenderedPageBreak/>
         <w:t>La fonction permet de modifier la frontière pour rapprocher le point qui se trouverait mal classifié.</w:t>
+      </w:r>
+    </w:p>
+    <w:p>
+      <w:r>
+        <w:t>Y[i] est la classe réelle du point (celle que l’on trouve sur le graphe)</w:t>
+      </w:r>
+    </w:p>
+    <w:p>
+      <w:proofErr w:type="spellStart"/>
+      <w:r>
+        <w:t>Y_hat</w:t>
+      </w:r>
+      <w:proofErr w:type="spellEnd"/>
+      <w:r>
+        <w:t xml:space="preserve"> est la classe prédite</w:t>
+      </w:r>
+    </w:p>
+    <w:p>
+      <w:r>
+        <w:t>Ensuite, c’est le même raisonnement qu’en haut.</w:t>
       </w:r>
     </w:p>
     <w:p>
@@ -503,6 +514,28 @@
             </a:graphic>
           </wp:inline>
         </w:drawing>
+      </w:r>
+    </w:p>
+    <w:p>
+      <w:pPr>
+        <w:rPr>
+          <w:i/>
+          <w:iCs/>
+          <w:u w:val="single"/>
+        </w:rPr>
+      </w:pPr>
+      <w:r>
+        <w:rPr>
+          <w:i/>
+          <w:iCs/>
+          <w:u w:val="single"/>
+        </w:rPr>
+        <w:t>LOGG-LOSS ERROR FUNCTION</w:t>
+      </w:r>
+    </w:p>
+    <w:p>
+      <w:r>
+        <w:t>La fonction erreur doit être différentiable et continue pour être appliquer à la descente de Gradient.</w:t>
       </w:r>
     </w:p>
     <w:p/>

</xml_diff>

<commit_message>
Explication sur le softmax et son rôle
</commit_message>
<xml_diff>
--- a/Course Explanations/Explicatif Cours.docx
+++ b/Course Explanations/Explicatif Cours.docx
@@ -538,6 +538,71 @@
         <w:t>La fonction erreur doit être différentiable et continue pour être appliquer à la descente de Gradient.</w:t>
       </w:r>
     </w:p>
+    <w:p>
+      <w:pPr>
+        <w:rPr>
+          <w:i/>
+          <w:iCs/>
+          <w:u w:val="single"/>
+        </w:rPr>
+      </w:pPr>
+      <w:r>
+        <w:rPr>
+          <w:i/>
+          <w:iCs/>
+          <w:u w:val="single"/>
+        </w:rPr>
+        <w:t>SOFTMAX</w:t>
+      </w:r>
+    </w:p>
+    <w:p>
+      <w:r>
+        <w:t>Cette fonction permet d’arriver à une prédiction continue avec 3 classes ou plus. (Exemple : 3 animaux avec une prédiction 0, 1, 2 qui est transformé en 0.67, 0.59, 0.14)</w:t>
+      </w:r>
+    </w:p>
+    <w:p>
+      <w:r>
+        <w:rPr>
+          <w:noProof/>
+        </w:rPr>
+        <w:drawing>
+          <wp:inline distT="0" distB="0" distL="0" distR="0" wp14:anchorId="1DCC7A5E" wp14:editId="487F2EE1">
+            <wp:extent cx="4829175" cy="2066925"/>
+            <wp:effectExtent l="0" t="0" r="9525" b="9525"/>
+            <wp:docPr id="6" name="Image 6"/>
+            <wp:cNvGraphicFramePr>
+              <a:graphicFrameLocks xmlns:a="http://schemas.openxmlformats.org/drawingml/2006/main" noChangeAspect="1"/>
+            </wp:cNvGraphicFramePr>
+            <a:graphic xmlns:a="http://schemas.openxmlformats.org/drawingml/2006/main">
+              <a:graphicData uri="http://schemas.openxmlformats.org/drawingml/2006/picture">
+                <pic:pic xmlns:pic="http://schemas.openxmlformats.org/drawingml/2006/picture">
+                  <pic:nvPicPr>
+                    <pic:cNvPr id="1" name=""/>
+                    <pic:cNvPicPr/>
+                  </pic:nvPicPr>
+                  <pic:blipFill>
+                    <a:blip r:embed="rId10"/>
+                    <a:stretch>
+                      <a:fillRect/>
+                    </a:stretch>
+                  </pic:blipFill>
+                  <pic:spPr>
+                    <a:xfrm>
+                      <a:off x="0" y="0"/>
+                      <a:ext cx="4829175" cy="2066925"/>
+                    </a:xfrm>
+                    <a:prstGeom prst="rect">
+                      <a:avLst/>
+                    </a:prstGeom>
+                  </pic:spPr>
+                </pic:pic>
+              </a:graphicData>
+            </a:graphic>
+          </wp:inline>
+        </w:drawing>
+      </w:r>
+    </w:p>
+    <w:p/>
     <w:p/>
     <w:sectPr>
       <w:pgSz w:w="11906" w:h="16838"/>

</xml_diff>

<commit_message>
Explication sur la Croo-Entropy
</commit_message>
<xml_diff>
--- a/Course Explanations/Explicatif Cours.docx
+++ b/Course Explanations/Explicatif Cours.docx
@@ -602,7 +602,126 @@
         </w:drawing>
       </w:r>
     </w:p>
-    <w:p/>
+    <w:p>
+      <w:pPr>
+        <w:rPr>
+          <w:i/>
+          <w:iCs/>
+          <w:u w:val="single"/>
+        </w:rPr>
+      </w:pPr>
+      <w:r>
+        <w:rPr>
+          <w:i/>
+          <w:iCs/>
+          <w:u w:val="single"/>
+        </w:rPr>
+        <w:t>ONE-HOT ENCODING</w:t>
+      </w:r>
+    </w:p>
+    <w:p>
+      <w:r>
+        <w:rPr>
+          <w:noProof/>
+        </w:rPr>
+        <w:drawing>
+          <wp:inline distT="0" distB="0" distL="0" distR="0" wp14:anchorId="7DCF9B50" wp14:editId="3EAEE9E6">
+            <wp:extent cx="3019425" cy="1532012"/>
+            <wp:effectExtent l="0" t="0" r="0" b="0"/>
+            <wp:docPr id="7" name="Image 7"/>
+            <wp:cNvGraphicFramePr>
+              <a:graphicFrameLocks xmlns:a="http://schemas.openxmlformats.org/drawingml/2006/main" noChangeAspect="1"/>
+            </wp:cNvGraphicFramePr>
+            <a:graphic xmlns:a="http://schemas.openxmlformats.org/drawingml/2006/main">
+              <a:graphicData uri="http://schemas.openxmlformats.org/drawingml/2006/picture">
+                <pic:pic xmlns:pic="http://schemas.openxmlformats.org/drawingml/2006/picture">
+                  <pic:nvPicPr>
+                    <pic:cNvPr id="1" name=""/>
+                    <pic:cNvPicPr/>
+                  </pic:nvPicPr>
+                  <pic:blipFill>
+                    <a:blip r:embed="rId11"/>
+                    <a:stretch>
+                      <a:fillRect/>
+                    </a:stretch>
+                  </pic:blipFill>
+                  <pic:spPr>
+                    <a:xfrm>
+                      <a:off x="0" y="0"/>
+                      <a:ext cx="3024856" cy="1534768"/>
+                    </a:xfrm>
+                    <a:prstGeom prst="rect">
+                      <a:avLst/>
+                    </a:prstGeom>
+                  </pic:spPr>
+                </pic:pic>
+              </a:graphicData>
+            </a:graphic>
+          </wp:inline>
+        </w:drawing>
+      </w:r>
+    </w:p>
+    <w:p>
+      <w:r>
+        <w:lastRenderedPageBreak/>
+        <w:t>CROSS-ENTROPY</w:t>
+      </w:r>
+    </w:p>
+    <w:p>
+      <w:r>
+        <w:t>Permet de calculer l’</w:t>
+      </w:r>
+      <w:proofErr w:type="spellStart"/>
+      <w:r>
+        <w:t>accuracy</w:t>
+      </w:r>
+      <w:proofErr w:type="spellEnd"/>
+      <w:r>
+        <w:t xml:space="preserve"> du modèle. Plus elle est élevée, moins le modèle est précis.</w:t>
+      </w:r>
+    </w:p>
+    <w:p>
+      <w:r>
+        <w:rPr>
+          <w:noProof/>
+        </w:rPr>
+        <w:drawing>
+          <wp:inline distT="0" distB="0" distL="0" distR="0" wp14:anchorId="05739D85" wp14:editId="3F6EA253">
+            <wp:extent cx="4905375" cy="2390775"/>
+            <wp:effectExtent l="0" t="0" r="9525" b="9525"/>
+            <wp:docPr id="8" name="Image 8"/>
+            <wp:cNvGraphicFramePr>
+              <a:graphicFrameLocks xmlns:a="http://schemas.openxmlformats.org/drawingml/2006/main" noChangeAspect="1"/>
+            </wp:cNvGraphicFramePr>
+            <a:graphic xmlns:a="http://schemas.openxmlformats.org/drawingml/2006/main">
+              <a:graphicData uri="http://schemas.openxmlformats.org/drawingml/2006/picture">
+                <pic:pic xmlns:pic="http://schemas.openxmlformats.org/drawingml/2006/picture">
+                  <pic:nvPicPr>
+                    <pic:cNvPr id="1" name=""/>
+                    <pic:cNvPicPr/>
+                  </pic:nvPicPr>
+                  <pic:blipFill>
+                    <a:blip r:embed="rId12"/>
+                    <a:stretch>
+                      <a:fillRect/>
+                    </a:stretch>
+                  </pic:blipFill>
+                  <pic:spPr>
+                    <a:xfrm>
+                      <a:off x="0" y="0"/>
+                      <a:ext cx="4905375" cy="2390775"/>
+                    </a:xfrm>
+                    <a:prstGeom prst="rect">
+                      <a:avLst/>
+                    </a:prstGeom>
+                  </pic:spPr>
+                </pic:pic>
+              </a:graphicData>
+            </a:graphic>
+          </wp:inline>
+        </w:drawing>
+      </w:r>
+    </w:p>
     <w:p/>
     <w:sectPr>
       <w:pgSz w:w="11906" w:h="16838"/>

</xml_diff>